<commit_message>
Add run script and performance documentation
Added run_circumference.sh script:
- Convenient launcher for CircumferenceClean
- Handles venv activation automatically
- Shows helpful messages during slow startup

Added PERFORMANCE_NOTE.md:
- Documents iCloud sync performance issue
- Explains why startup can be slow (30-60 seconds)
- Provides 4 different solutions with pros/cons
- Recommends building standalone executable for production

The slow startup is due to:
- Project stored in iCloud Drive
- Python imports scipy/numpy from synced folder
- Thousands of files must be verified/downloaded
- Not a bug - just network storage overhead

Solutions range from 'just wait' to building standalone app.
Standalone executable is recommended for production use.
</commit_message>
<xml_diff>
--- a/Carousel_Circumference_Cleaning_Processv1.docx
+++ b/Carousel_Circumference_Cleaning_Processv1.docx
@@ -1184,55 +1184,19 @@
     </w:p>
     <w:p>
       <w:r>
-        <w:t>The G-code tab shows the preamble, cleaning passes and postscript g-code that will be used. You can modify the code if needed.</w:t>
-      </w:r>
-    </w:p>
-    <w:p>
-      <w:pPr>
-        <w:rPr>
-          <w:noProof/>
-        </w:rPr>
-      </w:pPr>
-      <w:r>
-        <w:rPr>
-          <w:noProof/>
-        </w:rPr>
-        <w:drawing>
-          <wp:inline distT="0" distB="0" distL="0" distR="0" wp14:anchorId="0C604EE8" wp14:editId="62EAD848">
-            <wp:extent cx="5943600" cy="4083685"/>
-            <wp:effectExtent l="0" t="0" r="0" b="5715"/>
-            <wp:docPr id="968879006" name="Picture 1" descr="A screenshot of a computer&#10;&#10;AI-generated content may be incorrect."/>
-            <wp:cNvGraphicFramePr>
-              <a:graphicFrameLocks xmlns:a="http://schemas.openxmlformats.org/drawingml/2006/main" noChangeAspect="1"/>
-            </wp:cNvGraphicFramePr>
-            <a:graphic xmlns:a="http://schemas.openxmlformats.org/drawingml/2006/main">
-              <a:graphicData uri="http://schemas.openxmlformats.org/drawingml/2006/picture">
-                <pic:pic xmlns:pic="http://schemas.openxmlformats.org/drawingml/2006/picture">
-                  <pic:nvPicPr>
-                    <pic:cNvPr id="968879006" name="Picture 1" descr="A screenshot of a computer&#10;&#10;AI-generated content may be incorrect."/>
-                    <pic:cNvPicPr/>
-                  </pic:nvPicPr>
-                  <pic:blipFill>
-                    <a:blip r:embed="rId12"/>
-                    <a:stretch>
-                      <a:fillRect/>
-                    </a:stretch>
-                  </pic:blipFill>
-                  <pic:spPr>
-                    <a:xfrm>
-                      <a:off x="0" y="0"/>
-                      <a:ext cx="5943600" cy="4083685"/>
-                    </a:xfrm>
-                    <a:prstGeom prst="rect">
-                      <a:avLst/>
-                    </a:prstGeom>
-                  </pic:spPr>
-                </pic:pic>
-              </a:graphicData>
-            </a:graphic>
-          </wp:inline>
-        </w:drawing>
-      </w:r>
+        <w:t>The G-code tab shows the preamble, cleaning passes and postscript g-code that will be used. You can modify the code if needed</w:t>
+      </w:r>
+      <w:r>
+        <w:t>, but that is not expected.</w:t>
+      </w:r>
+    </w:p>
+    <w:p/>
+    <w:p>
+      <w:pPr>
+        <w:rPr>
+          <w:noProof/>
+        </w:rPr>
+      </w:pPr>
     </w:p>
     <w:p>
       <w:pPr>
@@ -1245,7 +1209,6 @@
         <w:rPr>
           <w:noProof/>
         </w:rPr>
-        <w:lastRenderedPageBreak/>
         <w:t>Laser Control Tab</w:t>
       </w:r>
     </w:p>
@@ -1275,7 +1238,7 @@
                     <pic:cNvPicPr/>
                   </pic:nvPicPr>
                   <pic:blipFill>
-                    <a:blip r:embed="rId13"/>
+                    <a:blip r:embed="rId12"/>
                     <a:stretch>
                       <a:fillRect/>
                     </a:stretch>
@@ -1373,7 +1336,7 @@
                     <pic:cNvPicPr/>
                   </pic:nvPicPr>
                   <pic:blipFill>
-                    <a:blip r:embed="rId14"/>
+                    <a:blip r:embed="rId13"/>
                     <a:stretch>
                       <a:fillRect/>
                     </a:stretch>
@@ -1419,7 +1382,7 @@
                     <pic:cNvPicPr/>
                   </pic:nvPicPr>
                   <pic:blipFill>
-                    <a:blip r:embed="rId15"/>
+                    <a:blip r:embed="rId14"/>
                     <a:stretch>
                       <a:fillRect/>
                     </a:stretch>
@@ -1494,7 +1457,7 @@
                     <pic:cNvPicPr/>
                   </pic:nvPicPr>
                   <pic:blipFill>
-                    <a:blip r:embed="rId16"/>
+                    <a:blip r:embed="rId15"/>
                     <a:stretch>
                       <a:fillRect/>
                     </a:stretch>
@@ -1546,7 +1509,7 @@
                     <pic:cNvPicPr/>
                   </pic:nvPicPr>
                   <pic:blipFill>
-                    <a:blip r:embed="rId17"/>
+                    <a:blip r:embed="rId16"/>
                     <a:stretch>
                       <a:fillRect/>
                     </a:stretch>
@@ -1574,7 +1537,7 @@
       </w:r>
     </w:p>
     <w:sectPr>
-      <w:headerReference w:type="default" r:id="rId18"/>
+      <w:headerReference w:type="default" r:id="rId17"/>
       <w:pgSz w:w="12240" w:h="15840"/>
       <w:pgMar w:top="1440" w:right="1440" w:bottom="1440" w:left="1440" w:header="720" w:footer="720" w:gutter="0"/>
       <w:cols w:space="720"/>

</xml_diff>

<commit_message>
Update CircumferenceClean and related build/run: - G-code generation and adjustment flow - GRBL status polling, logging, and laser toggle power - UI layout tweaks, smaller widgets, laser plot updates - Feedrate input and usage in generation - Config save/load for new params - Use edited G-code text boxes when running
</commit_message>
<xml_diff>
--- a/Carousel_Circumference_Cleaning_Processv1.docx
+++ b/Carousel_Circumference_Cleaning_Processv1.docx
@@ -42,7 +42,31 @@
         <w:spacing w:line="240" w:lineRule="auto"/>
       </w:pPr>
       <w:r>
-        <w:t>The fine alignment of the laser to the individual pads proved very difficult to do to within &lt; 0.1mm. There were too many tolerance issues. This process focuses on just cleaning the outer and inner circumferences which are the hardest to clean.</w:t>
+        <w:t xml:space="preserve">A program that uses the Laser system to clean mask resin on the Carousel part. The program focuses only on the outer and inner circumference of the </w:t>
+      </w:r>
+      <w:proofErr w:type="gramStart"/>
+      <w:r>
+        <w:t>pads,</w:t>
+      </w:r>
+      <w:proofErr w:type="gramEnd"/>
+      <w:r>
+        <w:t xml:space="preserve"> it does not attempt to clean resin from the radial areas between pads. </w:t>
+      </w:r>
+    </w:p>
+    <w:p>
+      <w:pPr>
+        <w:spacing w:line="240" w:lineRule="auto"/>
+      </w:pPr>
+      <w:r>
+        <w:t>We found it difficult to clean the radial errors because the alignment of the laser to the pad edges needed to be &lt;&lt; 0.1mm. Focusing on the circumferences only .1mm accuracy is needed and only translation errors need to be adjusted for, not rotation.</w:t>
+      </w:r>
+    </w:p>
+    <w:p>
+      <w:pPr>
+        <w:spacing w:line="240" w:lineRule="auto"/>
+      </w:pPr>
+      <w:r>
+        <w:t>This process focuses on just cleaning the outer and inner circumferences which are the hardest to clean.</w:t>
       </w:r>
     </w:p>
     <w:p>
@@ -737,6 +761,7 @@
         <w:rPr>
           <w:noProof/>
         </w:rPr>
+        <w:lastRenderedPageBreak/>
         <w:t>The size of the Carousel requires there be two cleaning steps, one for the top sectionof the Carousel and one for the bottom section. There can be overlap in the cleaning step if desired.</w:t>
       </w:r>
     </w:p>
@@ -750,7 +775,6 @@
         <w:rPr>
           <w:noProof/>
         </w:rPr>
-        <w:lastRenderedPageBreak/>
         <w:t>The fine alignment of the laser to the Carousel is done using the outer and inner grooves in areas between the masked pads. This avoids the resin from making the alignment difficult to see. Aligning the laser at low target power makes the glare off the aluminum less and aligning to the groove makes the laser change in intensity easier to spot.</w:t>
       </w:r>
     </w:p>
@@ -850,14 +874,23 @@
         </w:rPr>
       </w:pPr>
       <w:r>
+        <w:fldChar w:fldCharType="begin"/>
+      </w:r>
+      <w:r>
+        <w:instrText xml:space="preserve"> INCLUDEPICTURE "/Users/brad/Library/Group Containers/UBF8T346G9.ms/WebArchiveCopyPasteTempFiles/com.microsoft.Word/cidf_mh8l40z00" \* MERGEFORMATINET </w:instrText>
+      </w:r>
+      <w:r>
+        <w:fldChar w:fldCharType="separate"/>
+      </w:r>
+      <w:r>
         <w:rPr>
           <w:noProof/>
         </w:rPr>
         <w:drawing>
-          <wp:inline distT="0" distB="0" distL="0" distR="0" wp14:anchorId="561DBF79" wp14:editId="5018B4DA">
-            <wp:extent cx="4041913" cy="2774065"/>
+          <wp:inline distT="0" distB="0" distL="0" distR="0" wp14:anchorId="57652C55" wp14:editId="47DE8E75">
+            <wp:extent cx="4039591" cy="2796208"/>
             <wp:effectExtent l="0" t="0" r="0" b="0"/>
-            <wp:docPr id="806988359" name="Picture 1" descr="A screenshot of a computer&#10;&#10;AI-generated content may be incorrect."/>
+            <wp:docPr id="1177368482" name="Picture 1" descr="Screenshot 2025-10-26 174921.png"/>
             <wp:cNvGraphicFramePr>
               <a:graphicFrameLocks xmlns:a="http://schemas.openxmlformats.org/drawingml/2006/main" noChangeAspect="1"/>
             </wp:cNvGraphicFramePr>
@@ -865,23 +898,36 @@
               <a:graphicData uri="http://schemas.openxmlformats.org/drawingml/2006/picture">
                 <pic:pic xmlns:pic="http://schemas.openxmlformats.org/drawingml/2006/picture">
                   <pic:nvPicPr>
-                    <pic:cNvPr id="806988359" name="Picture 1" descr="A screenshot of a computer&#10;&#10;AI-generated content may be incorrect."/>
-                    <pic:cNvPicPr/>
+                    <pic:cNvPr id="0" name="&lt;f_mh8l40z00&gt;" descr="Screenshot 2025-10-26 174921.png"/>
+                    <pic:cNvPicPr>
+                      <a:picLocks noChangeAspect="1" noChangeArrowheads="1"/>
+                    </pic:cNvPicPr>
                   </pic:nvPicPr>
                   <pic:blipFill>
-                    <a:blip r:embed="rId7"/>
+                    <a:blip r:embed="rId7" cstate="print">
+                      <a:extLst>
+                        <a:ext uri="{28A0092B-C50C-407E-A947-70E740481C1C}">
+                          <a14:useLocalDpi xmlns:a14="http://schemas.microsoft.com/office/drawing/2010/main" val="0"/>
+                        </a:ext>
+                      </a:extLst>
+                    </a:blip>
+                    <a:srcRect/>
                     <a:stretch>
                       <a:fillRect/>
                     </a:stretch>
                   </pic:blipFill>
-                  <pic:spPr>
+                  <pic:spPr bwMode="auto">
                     <a:xfrm>
                       <a:off x="0" y="0"/>
-                      <a:ext cx="4048580" cy="2778641"/>
+                      <a:ext cx="4082523" cy="2825925"/>
                     </a:xfrm>
                     <a:prstGeom prst="rect">
                       <a:avLst/>
                     </a:prstGeom>
+                    <a:noFill/>
+                    <a:ln>
+                      <a:noFill/>
+                    </a:ln>
                   </pic:spPr>
                 </pic:pic>
               </a:graphicData>
@@ -889,17 +935,21 @@
           </wp:inline>
         </w:drawing>
       </w:r>
-    </w:p>
-    <w:p>
-      <w:pPr>
-        <w:rPr>
-          <w:noProof/>
-        </w:rPr>
-      </w:pPr>
-      <w:r>
-        <w:rPr>
-          <w:noProof/>
-        </w:rPr>
+      <w:r>
+        <w:fldChar w:fldCharType="end"/>
+      </w:r>
+    </w:p>
+    <w:p>
+      <w:pPr>
+        <w:rPr>
+          <w:noProof/>
+        </w:rPr>
+      </w:pPr>
+      <w:r>
+        <w:rPr>
+          <w:noProof/>
+        </w:rPr>
+        <w:lastRenderedPageBreak/>
         <w:t>This view shows the initial screen. The data entry is done on the left side and the plot is shown on the right. The outer and inner diameters come from the CAD drawing. The offsets show the spacing from the center of the grooves.</w:t>
       </w:r>
     </w:p>
@@ -913,14 +963,7 @@
         <w:rPr>
           <w:noProof/>
         </w:rPr>
-        <w:t xml:space="preserve">The plot on the right shows both the top and bottom cleaning passes and the reference points. The check boxes at the top allow either the top, the bottom of both to be displayed. </w:t>
-      </w:r>
-      <w:r>
-        <w:rPr>
-          <w:noProof/>
-        </w:rPr>
-        <w:lastRenderedPageBreak/>
-        <w:t xml:space="preserve">See below. For each view, the reference points that will be used for fine alignment are shown. </w:t>
+        <w:t xml:space="preserve">The plot on the right shows both the top and bottom cleaning passes and the reference points. The check boxes at the top allow either the top, the bottom of both to be displayed. See below. For each view, the reference points that will be used for fine alignment are shown. </w:t>
       </w:r>
     </w:p>
     <w:p>
@@ -960,9 +1003,9 @@
           <w:noProof/>
         </w:rPr>
         <w:drawing>
-          <wp:inline distT="0" distB="0" distL="0" distR="0" wp14:anchorId="6A38C143" wp14:editId="13FF4F4C">
-            <wp:extent cx="2663687" cy="3162275"/>
-            <wp:effectExtent l="0" t="0" r="3810" b="635"/>
+          <wp:inline distT="0" distB="0" distL="0" distR="0" wp14:anchorId="6A38C143" wp14:editId="0F45FC75">
+            <wp:extent cx="2146338" cy="2548089"/>
+            <wp:effectExtent l="0" t="0" r="0" b="5080"/>
             <wp:docPr id="107189744" name="Picture 1" descr="A screenshot of a graph&#10;&#10;AI-generated content may be incorrect."/>
             <wp:cNvGraphicFramePr>
               <a:graphicFrameLocks xmlns:a="http://schemas.openxmlformats.org/drawingml/2006/main" noChangeAspect="1"/>
@@ -983,7 +1026,7 @@
                   <pic:spPr>
                     <a:xfrm>
                       <a:off x="0" y="0"/>
-                      <a:ext cx="2706774" cy="3213427"/>
+                      <a:ext cx="2188943" cy="2598669"/>
                     </a:xfrm>
                     <a:prstGeom prst="rect">
                       <a:avLst/>
@@ -1006,9 +1049,9 @@
           <w:noProof/>
         </w:rPr>
         <w:drawing>
-          <wp:inline distT="0" distB="0" distL="0" distR="0" wp14:anchorId="601C352F" wp14:editId="0E593932">
-            <wp:extent cx="2687645" cy="3158845"/>
-            <wp:effectExtent l="0" t="0" r="5080" b="3810"/>
+          <wp:inline distT="0" distB="0" distL="0" distR="0" wp14:anchorId="601C352F" wp14:editId="393B58D9">
+            <wp:extent cx="2150607" cy="2527653"/>
+            <wp:effectExtent l="0" t="0" r="0" b="0"/>
             <wp:docPr id="1183667620" name="Picture 1" descr="A screenshot of a graph&#10;&#10;AI-generated content may be incorrect."/>
             <wp:cNvGraphicFramePr>
               <a:graphicFrameLocks xmlns:a="http://schemas.openxmlformats.org/drawingml/2006/main" noChangeAspect="1"/>
@@ -1029,7 +1072,7 @@
                   <pic:spPr>
                     <a:xfrm>
                       <a:off x="0" y="0"/>
-                      <a:ext cx="2715302" cy="3191351"/>
+                      <a:ext cx="2199687" cy="2585338"/>
                     </a:xfrm>
                     <a:prstGeom prst="rect">
                       <a:avLst/>
@@ -1072,8 +1115,8 @@
           <w:noProof/>
         </w:rPr>
         <w:drawing>
-          <wp:inline distT="0" distB="0" distL="0" distR="0" wp14:anchorId="72DF09B6" wp14:editId="2DE3E408">
-            <wp:extent cx="1438909" cy="1490870"/>
+          <wp:inline distT="0" distB="0" distL="0" distR="0" wp14:anchorId="72DF09B6" wp14:editId="53A162E2">
+            <wp:extent cx="1119808" cy="1160246"/>
             <wp:effectExtent l="0" t="0" r="0" b="0"/>
             <wp:docPr id="1142776026" name="Picture 1" descr="A graph with numbers and lines&#10;&#10;AI-generated content may be incorrect."/>
             <wp:cNvGraphicFramePr>
@@ -1095,7 +1138,7 @@
                   <pic:spPr>
                     <a:xfrm>
                       <a:off x="0" y="0"/>
-                      <a:ext cx="1455014" cy="1507557"/>
+                      <a:ext cx="1154091" cy="1195767"/>
                     </a:xfrm>
                     <a:prstGeom prst="rect">
                       <a:avLst/>
@@ -1117,16 +1160,28 @@
         <w:rPr>
           <w:noProof/>
         </w:rPr>
-        <w:t xml:space="preserve">         </w:t>
+        <w:t xml:space="preserve">     </w:t>
+      </w:r>
+      <w:r>
+        <w:rPr>
+          <w:noProof/>
+        </w:rPr>
+        <w:t xml:space="preserve">   Here you can see the 3 cleaning paths</w:t>
+      </w:r>
+      <w:r>
+        <w:rPr>
+          <w:noProof/>
+        </w:rPr>
+        <w:t xml:space="preserve">    </w:t>
       </w:r>
       <w:r>
         <w:rPr>
           <w:noProof/>
         </w:rPr>
         <w:drawing>
-          <wp:inline distT="0" distB="0" distL="0" distR="0" wp14:anchorId="53A7534F" wp14:editId="41FF15FE">
-            <wp:extent cx="1459229" cy="1540453"/>
-            <wp:effectExtent l="0" t="0" r="1905" b="0"/>
+          <wp:inline distT="0" distB="0" distL="0" distR="0" wp14:anchorId="53A7534F" wp14:editId="5C2E1B78">
+            <wp:extent cx="1137992" cy="1201337"/>
+            <wp:effectExtent l="0" t="0" r="5080" b="5715"/>
             <wp:docPr id="78525153" name="Picture 1" descr="A graph of a graph&#10;&#10;AI-generated content may be incorrect."/>
             <wp:cNvGraphicFramePr>
               <a:graphicFrameLocks xmlns:a="http://schemas.openxmlformats.org/drawingml/2006/main" noChangeAspect="1"/>
@@ -1147,7 +1202,7 @@
                   <pic:spPr>
                     <a:xfrm>
                       <a:off x="0" y="0"/>
-                      <a:ext cx="1526486" cy="1611454"/>
+                      <a:ext cx="1214649" cy="1282261"/>
                     </a:xfrm>
                     <a:prstGeom prst="rect">
                       <a:avLst/>
@@ -1178,38 +1233,138 @@
         <w:rPr>
           <w:noProof/>
         </w:rPr>
+        <w:t>G-Code Tab</w:t>
+      </w:r>
+    </w:p>
+    <w:p>
+      <w:r>
+        <w:t>The G-code tab shows the preamble, cleaning passes and postscript g-code that will be used. You can modify the code if needed</w:t>
+      </w:r>
+      <w:r>
+        <w:t xml:space="preserve">, but </w:t>
+      </w:r>
+      <w:r>
+        <w:t>it</w:t>
+      </w:r>
+      <w:r>
+        <w:t xml:space="preserve"> is not expected</w:t>
+      </w:r>
+      <w:r>
+        <w:t xml:space="preserve"> you will need to</w:t>
+      </w:r>
+      <w:r>
+        <w:t>.</w:t>
+      </w:r>
+    </w:p>
+    <w:p>
+      <w:r>
+        <w:fldChar w:fldCharType="begin"/>
+      </w:r>
+      <w:r>
+        <w:instrText xml:space="preserve"> INCLUDEPICTURE "/Users/brad/Library/Group Containers/UBF8T346G9.ms/WebArchiveCopyPasteTempFiles/com.microsoft.Word/cidf_mh8l410p6" \* MERGEFORMATINET </w:instrText>
+      </w:r>
+      <w:r>
+        <w:fldChar w:fldCharType="separate"/>
+      </w:r>
+      <w:r>
+        <w:rPr>
+          <w:noProof/>
+        </w:rPr>
+        <w:drawing>
+          <wp:inline distT="0" distB="0" distL="0" distR="0" wp14:anchorId="4E7002C6" wp14:editId="149C9502">
+            <wp:extent cx="5943600" cy="4114165"/>
+            <wp:effectExtent l="0" t="0" r="0" b="635"/>
+            <wp:docPr id="484036095" name="Picture 3" descr="Screenshot 2025-10-26 175158.png"/>
+            <wp:cNvGraphicFramePr>
+              <a:graphicFrameLocks xmlns:a="http://schemas.openxmlformats.org/drawingml/2006/main" noChangeAspect="1"/>
+            </wp:cNvGraphicFramePr>
+            <a:graphic xmlns:a="http://schemas.openxmlformats.org/drawingml/2006/main">
+              <a:graphicData uri="http://schemas.openxmlformats.org/drawingml/2006/picture">
+                <pic:pic xmlns:pic="http://schemas.openxmlformats.org/drawingml/2006/picture">
+                  <pic:nvPicPr>
+                    <pic:cNvPr id="0" name="&lt;f_mh8l410p6&gt;" descr="Screenshot 2025-10-26 175158.png"/>
+                    <pic:cNvPicPr>
+                      <a:picLocks noChangeAspect="1" noChangeArrowheads="1"/>
+                    </pic:cNvPicPr>
+                  </pic:nvPicPr>
+                  <pic:blipFill>
+                    <a:blip r:embed="rId12">
+                      <a:extLst>
+                        <a:ext uri="{28A0092B-C50C-407E-A947-70E740481C1C}">
+                          <a14:useLocalDpi xmlns:a14="http://schemas.microsoft.com/office/drawing/2010/main" val="0"/>
+                        </a:ext>
+                      </a:extLst>
+                    </a:blip>
+                    <a:srcRect/>
+                    <a:stretch>
+                      <a:fillRect/>
+                    </a:stretch>
+                  </pic:blipFill>
+                  <pic:spPr bwMode="auto">
+                    <a:xfrm>
+                      <a:off x="0" y="0"/>
+                      <a:ext cx="5943600" cy="4114165"/>
+                    </a:xfrm>
+                    <a:prstGeom prst="rect">
+                      <a:avLst/>
+                    </a:prstGeom>
+                    <a:noFill/>
+                    <a:ln>
+                      <a:noFill/>
+                    </a:ln>
+                  </pic:spPr>
+                </pic:pic>
+              </a:graphicData>
+            </a:graphic>
+          </wp:inline>
+        </w:drawing>
+      </w:r>
+      <w:r>
+        <w:fldChar w:fldCharType="end"/>
+      </w:r>
+    </w:p>
+    <w:p>
+      <w:pPr>
+        <w:rPr>
+          <w:noProof/>
+        </w:rPr>
+      </w:pPr>
+    </w:p>
+    <w:p>
+      <w:pPr>
+        <w:rPr>
+          <w:rFonts w:eastAsiaTheme="majorEastAsia" w:cstheme="majorBidi"/>
+          <w:noProof/>
+          <w:color w:val="0F4761" w:themeColor="accent1" w:themeShade="BF"/>
+          <w:sz w:val="28"/>
+          <w:szCs w:val="28"/>
+        </w:rPr>
+      </w:pPr>
+      <w:r>
+        <w:rPr>
+          <w:noProof/>
+        </w:rPr>
+        <w:br w:type="page"/>
+      </w:r>
+    </w:p>
+    <w:p>
+      <w:pPr>
+        <w:pStyle w:val="Heading3"/>
+        <w:rPr>
+          <w:noProof/>
+        </w:rPr>
+      </w:pPr>
+      <w:r>
+        <w:rPr>
+          <w:noProof/>
+        </w:rPr>
         <w:lastRenderedPageBreak/>
-        <w:t>G-Code Tab</w:t>
-      </w:r>
-    </w:p>
-    <w:p>
-      <w:r>
-        <w:t>The G-code tab shows the preamble, cleaning passes and postscript g-code that will be used. You can modify the code if needed</w:t>
-      </w:r>
-      <w:r>
-        <w:t>, but that is not expected.</w:t>
-      </w:r>
-    </w:p>
-    <w:p/>
-    <w:p>
-      <w:pPr>
-        <w:rPr>
-          <w:noProof/>
-        </w:rPr>
-      </w:pPr>
-    </w:p>
-    <w:p>
-      <w:pPr>
-        <w:pStyle w:val="Heading3"/>
-        <w:rPr>
-          <w:noProof/>
-        </w:rPr>
-      </w:pPr>
-      <w:r>
-        <w:rPr>
-          <w:noProof/>
-        </w:rPr>
         <w:t>Laser Control Tab</w:t>
+      </w:r>
+    </w:p>
+    <w:p>
+      <w:r>
+        <w:t>This tab is used to connect to the laser system, do the fine reference points alignment, adjust the g-code and run the cleaning.</w:t>
       </w:r>
     </w:p>
     <w:p>
@@ -1238,7 +1393,7 @@
                     <pic:cNvPicPr/>
                   </pic:nvPicPr>
                   <pic:blipFill>
-                    <a:blip r:embed="rId12"/>
+                    <a:blip r:embed="rId13"/>
                     <a:stretch>
                       <a:fillRect/>
                     </a:stretch>
@@ -1265,16 +1420,166 @@
           <w:noProof/>
         </w:rPr>
       </w:pPr>
-    </w:p>
-    <w:p>
-      <w:pPr>
-        <w:rPr>
-          <w:rFonts w:asciiTheme="majorHAnsi" w:eastAsiaTheme="majorEastAsia" w:hAnsiTheme="majorHAnsi" w:cstheme="majorBidi"/>
-          <w:color w:val="0F4761" w:themeColor="accent1" w:themeShade="BF"/>
-          <w:sz w:val="40"/>
-          <w:szCs w:val="40"/>
-        </w:rPr>
-      </w:pPr>
+      <w:r>
+        <w:rPr>
+          <w:noProof/>
+        </w:rPr>
+        <w:t>The first step is to select either the bottom or top area to clean. Make sure the Carousel is oriented correctly on the fixture.</w:t>
+      </w:r>
+    </w:p>
+    <w:p>
+      <w:pPr>
+        <w:rPr>
+          <w:noProof/>
+        </w:rPr>
+      </w:pPr>
+      <w:r>
+        <w:rPr>
+          <w:noProof/>
+        </w:rPr>
+        <w:t>Next connect to the Laser system and you should see the status become connected and Idle.</w:t>
+      </w:r>
+    </w:p>
+    <w:p>
+      <w:pPr>
+        <w:rPr>
+          <w:noProof/>
+        </w:rPr>
+      </w:pPr>
+      <w:r>
+        <w:rPr>
+          <w:noProof/>
+        </w:rPr>
+        <w:t>Next set the origin for the workpiece. This can be done manually. For example for the bottom section; Home the Laser, set that as the origin, execute a G0 X320 Y200 Z-60.1 command and then set that as the origin. Or you can press the Bottom Origin button.</w:t>
+      </w:r>
+    </w:p>
+    <w:p>
+      <w:pPr>
+        <w:rPr>
+          <w:noProof/>
+        </w:rPr>
+      </w:pPr>
+      <w:r>
+        <w:rPr>
+          <w:noProof/>
+        </w:rPr>
+        <w:t>(note: we may want to fine tune these settings in the future to reduce the amount of laser jogging required for reference point calibration)</w:t>
+      </w:r>
+    </w:p>
+    <w:p>
+      <w:pPr>
+        <w:rPr>
+          <w:noProof/>
+        </w:rPr>
+      </w:pPr>
+      <w:r>
+        <w:rPr>
+          <w:noProof/>
+        </w:rPr>
+        <w:t xml:space="preserve">Now its time to do the fine alignment. There are 7 reference points that can be used for alignment. The system requires at least 3 points to do an alignment but 7 provides more accuracy. The process is to select the row of a point by clicking on it. Then press the ‘Goto’ </w:t>
+      </w:r>
+      <w:r>
+        <w:rPr>
+          <w:noProof/>
+        </w:rPr>
+        <w:lastRenderedPageBreak/>
+        <w:t>button and the laser will move to that spot. Press the Laser On button, to toggle the laser on. Then jog the laser until it lines up with the OUTER groove of the Carousel near the point we just moved to. The key thing is to align the laser to the center of the groove as closely as possible. The specific reference point is just the area we want to be in but it is just the location of the OUTER groove in that area that matters. When the laser is centered in the groove, press the Set button to capture the X, Y values.</w:t>
+      </w:r>
+    </w:p>
+    <w:p>
+      <w:pPr>
+        <w:rPr>
+          <w:noProof/>
+        </w:rPr>
+      </w:pPr>
+      <w:r>
+        <w:rPr>
+          <w:noProof/>
+        </w:rPr>
+        <w:t xml:space="preserve">Do this for at least 3 points, do all 7 for more accuracy. </w:t>
+      </w:r>
+    </w:p>
+    <w:p>
+      <w:pPr>
+        <w:rPr>
+          <w:noProof/>
+        </w:rPr>
+      </w:pPr>
+      <w:r>
+        <w:fldChar w:fldCharType="begin"/>
+      </w:r>
+      <w:r>
+        <w:instrText xml:space="preserve"> INCLUDEPICTURE "/Users/brad/Library/Group Containers/UBF8T346G9.ms/WebArchiveCopyPasteTempFiles/com.microsoft.Word/cidf_mh8l41084" \* MERGEFORMATINET </w:instrText>
+      </w:r>
+      <w:r>
+        <w:fldChar w:fldCharType="separate"/>
+      </w:r>
+      <w:r>
+        <w:rPr>
+          <w:noProof/>
+        </w:rPr>
+        <w:drawing>
+          <wp:inline distT="0" distB="0" distL="0" distR="0" wp14:anchorId="434CA418" wp14:editId="615C925E">
+            <wp:extent cx="5943600" cy="4114165"/>
+            <wp:effectExtent l="0" t="0" r="0" b="635"/>
+            <wp:docPr id="989663002" name="Picture 2" descr="Screenshot 2025-10-26 175135.png"/>
+            <wp:cNvGraphicFramePr>
+              <a:graphicFrameLocks xmlns:a="http://schemas.openxmlformats.org/drawingml/2006/main" noChangeAspect="1"/>
+            </wp:cNvGraphicFramePr>
+            <a:graphic xmlns:a="http://schemas.openxmlformats.org/drawingml/2006/main">
+              <a:graphicData uri="http://schemas.openxmlformats.org/drawingml/2006/picture">
+                <pic:pic xmlns:pic="http://schemas.openxmlformats.org/drawingml/2006/picture">
+                  <pic:nvPicPr>
+                    <pic:cNvPr id="0" name="&lt;f_mh8l41084&gt;" descr="Screenshot 2025-10-26 175135.png"/>
+                    <pic:cNvPicPr>
+                      <a:picLocks noChangeAspect="1" noChangeArrowheads="1"/>
+                    </pic:cNvPicPr>
+                  </pic:nvPicPr>
+                  <pic:blipFill>
+                    <a:blip r:embed="rId14">
+                      <a:extLst>
+                        <a:ext uri="{28A0092B-C50C-407E-A947-70E740481C1C}">
+                          <a14:useLocalDpi xmlns:a14="http://schemas.microsoft.com/office/drawing/2010/main" val="0"/>
+                        </a:ext>
+                      </a:extLst>
+                    </a:blip>
+                    <a:srcRect/>
+                    <a:stretch>
+                      <a:fillRect/>
+                    </a:stretch>
+                  </pic:blipFill>
+                  <pic:spPr bwMode="auto">
+                    <a:xfrm>
+                      <a:off x="0" y="0"/>
+                      <a:ext cx="5943600" cy="4114165"/>
+                    </a:xfrm>
+                    <a:prstGeom prst="rect">
+                      <a:avLst/>
+                    </a:prstGeom>
+                    <a:noFill/>
+                    <a:ln>
+                      <a:noFill/>
+                    </a:ln>
+                  </pic:spPr>
+                </pic:pic>
+              </a:graphicData>
+            </a:graphic>
+          </wp:inline>
+        </w:drawing>
+      </w:r>
+      <w:r>
+        <w:fldChar w:fldCharType="end"/>
+      </w:r>
+    </w:p>
+    <w:p>
+      <w:r>
+        <w:t>One at least 3 points have been aligned, press the Adjust G-code button. This will analyze the points and provide status in the Calculation results text box on the accuracy of the alignment. If the error is &gt; 0.1mm see if you can correct the points with the largest error.</w:t>
+      </w:r>
+    </w:p>
+    <w:p>
+      <w:r>
+        <w:t>When the error is reasonable, make sure the laser googles are on and everyone without googles are safely away and press the Run Cleaning button. This will execute the g-code to perform the cleaning.</w:t>
+      </w:r>
       <w:r>
         <w:br w:type="page"/>
       </w:r>
@@ -1336,7 +1641,7 @@
                     <pic:cNvPicPr/>
                   </pic:nvPicPr>
                   <pic:blipFill>
-                    <a:blip r:embed="rId13"/>
+                    <a:blip r:embed="rId15"/>
                     <a:stretch>
                       <a:fillRect/>
                     </a:stretch>
@@ -1382,7 +1687,7 @@
                     <pic:cNvPicPr/>
                   </pic:nvPicPr>
                   <pic:blipFill>
-                    <a:blip r:embed="rId14"/>
+                    <a:blip r:embed="rId16"/>
                     <a:stretch>
                       <a:fillRect/>
                     </a:stretch>
@@ -1457,7 +1762,7 @@
                     <pic:cNvPicPr/>
                   </pic:nvPicPr>
                   <pic:blipFill>
-                    <a:blip r:embed="rId15"/>
+                    <a:blip r:embed="rId17"/>
                     <a:stretch>
                       <a:fillRect/>
                     </a:stretch>
@@ -1509,7 +1814,7 @@
                     <pic:cNvPicPr/>
                   </pic:nvPicPr>
                   <pic:blipFill>
-                    <a:blip r:embed="rId16"/>
+                    <a:blip r:embed="rId18"/>
                     <a:stretch>
                       <a:fillRect/>
                     </a:stretch>
@@ -1537,7 +1842,7 @@
       </w:r>
     </w:p>
     <w:sectPr>
-      <w:headerReference w:type="default" r:id="rId17"/>
+      <w:headerReference w:type="default" r:id="rId19"/>
       <w:pgSz w:w="12240" w:h="15840"/>
       <w:pgMar w:top="1440" w:right="1440" w:bottom="1440" w:left="1440" w:header="720" w:footer="720" w:gutter="0"/>
       <w:cols w:space="720"/>

</xml_diff>